<commit_message>
update research paper (adjustements), add stock price predictor using long-short term memory
</commit_message>
<xml_diff>
--- a/SEM5/ProiectDeCercetare/lab4/lab5_8.docx
+++ b/SEM5/ProiectDeCercetare/lab4/lab5_8.docx
@@ -4918,16 +4918,7 @@
           <w:szCs w:val="40"/>
           <w:vertAlign w:val="subscript"/>
         </w:rPr>
-        <w:t>t</w:t>
-      </w:r>
-      <w:r>
-        <w:rPr>
-          <w:rFonts w:eastAsiaTheme="minorEastAsia"/>
-          <w:sz w:val="40"/>
-          <w:szCs w:val="40"/>
-          <w:vertAlign w:val="subscript"/>
-        </w:rPr>
-        <w:t>rue, t</w:t>
+        <w:t>true, t</w:t>
       </w:r>
       <w:r>
         <w:rPr>
@@ -6737,7 +6728,105 @@
           <w:sz w:val="30"/>
           <w:szCs w:val="30"/>
         </w:rPr>
-        <w:t>This section reviews existing literature on stock market trend prediction, specifically those models that incorporate historical price data, sentiment analysis, and misinformation filtering. Our approach builds on these existing models, yet integrates several unique elements, particularly in handling sentiment from multilingual sources, emotion detection, and a customized fake news filtering mechanism.</w:t>
+        <w:t xml:space="preserve">This section reviews existing literature on stock market trend prediction, specifically those models that incorporate historical price data, sentiment analysis </w:t>
+      </w:r>
+      <w:r>
+        <w:rPr>
+          <w:sz w:val="30"/>
+          <w:szCs w:val="30"/>
+        </w:rPr>
+        <w:t>or</w:t>
+      </w:r>
+      <w:r>
+        <w:rPr>
+          <w:sz w:val="30"/>
+          <w:szCs w:val="30"/>
+        </w:rPr>
+        <w:t xml:space="preserve"> misinformation filtering</w:t>
+      </w:r>
+      <w:r>
+        <w:rPr>
+          <w:sz w:val="30"/>
+          <w:szCs w:val="30"/>
+        </w:rPr>
+        <w:t>, but most of the times not all of them at the same time</w:t>
+      </w:r>
+      <w:r>
+        <w:rPr>
+          <w:sz w:val="30"/>
+          <w:szCs w:val="30"/>
+        </w:rPr>
+        <w:t xml:space="preserve">. Our approach builds on these existing models, </w:t>
+      </w:r>
+      <w:r>
+        <w:rPr>
+          <w:sz w:val="30"/>
+          <w:szCs w:val="30"/>
+        </w:rPr>
+        <w:t>but also</w:t>
+      </w:r>
+      <w:r>
+        <w:rPr>
+          <w:sz w:val="30"/>
+          <w:szCs w:val="30"/>
+        </w:rPr>
+        <w:t xml:space="preserve"> integrates</w:t>
+      </w:r>
+      <w:r>
+        <w:rPr>
+          <w:sz w:val="30"/>
+          <w:szCs w:val="30"/>
+        </w:rPr>
+        <w:t xml:space="preserve"> together</w:t>
+      </w:r>
+      <w:r>
+        <w:rPr>
+          <w:sz w:val="30"/>
+          <w:szCs w:val="30"/>
+        </w:rPr>
+        <w:t xml:space="preserve"> several unique elements, particularly in handling sentiment from multilingual sources, emotion detection, and </w:t>
+      </w:r>
+      <w:r>
+        <w:rPr>
+          <w:sz w:val="30"/>
+          <w:szCs w:val="30"/>
+        </w:rPr>
+        <w:t xml:space="preserve">previously </w:t>
+      </w:r>
+      <w:r>
+        <w:rPr>
+          <w:sz w:val="30"/>
+          <w:szCs w:val="30"/>
+        </w:rPr>
+        <w:t>a customized fake news filtering mechanism</w:t>
+      </w:r>
+      <w:r>
+        <w:rPr>
+          <w:sz w:val="30"/>
+          <w:szCs w:val="30"/>
+        </w:rPr>
+        <w:t xml:space="preserve"> for filtering the news that we </w:t>
+      </w:r>
+      <w:r>
+        <w:rPr>
+          <w:sz w:val="30"/>
+          <w:szCs w:val="30"/>
+        </w:rPr>
+        <w:t xml:space="preserve">actually </w:t>
+      </w:r>
+      <w:r>
+        <w:rPr>
+          <w:sz w:val="30"/>
+          <w:szCs w:val="30"/>
+        </w:rPr>
+        <w:t>need to process</w:t>
+      </w:r>
+      <w:r>
+        <w:rPr>
+          <w:sz w:val="30"/>
+          <w:szCs w:val="30"/>
+        </w:rPr>
+        <w:t>.</w:t>
       </w:r>
     </w:p>
     <w:p>
@@ -6761,8 +6850,7 @@
     </w:p>
     <w:p>
       <w:pPr>
-        <w:pStyle w:val="ListParagraph"/>
-        <w:ind w:left="1080"/>
+        <w:ind w:left="372" w:firstLine="708"/>
         <w:rPr>
           <w:b/>
           <w:bCs/>
@@ -6874,8 +6962,7 @@
     </w:p>
     <w:p>
       <w:pPr>
-        <w:pStyle w:val="ListParagraph"/>
-        <w:ind w:left="1080"/>
+        <w:ind w:left="372" w:firstLine="708"/>
         <w:rPr>
           <w:b/>
           <w:bCs/>
@@ -6937,7 +7024,21 @@
           <w:sz w:val="30"/>
           <w:szCs w:val="30"/>
         </w:rPr>
-        <w:t>: Models such as BERT and LSTM have been used to extract sentiment from news articles, tweets, and financial reports. Studies using English-language news and Twitter data to forecast stock trends show that sentiment data can improve predictive accuracy by capturing market mood.</w:t>
+        <w:t>: Models such as BERT and LSTM have been used to extract sentiment from news articles, tweets, and financial reports. Studies using English-language news and Twitter data to forecast stock trends show that sentiment data can improve predictive accuracy by capturing market mood</w:t>
+      </w:r>
+      <w:r>
+        <w:rPr>
+          <w:sz w:val="30"/>
+          <w:szCs w:val="30"/>
+        </w:rPr>
+        <w:t>, but I also want to integrate fake news filtering such that not all the news will be considered for predicting the stock market changes</w:t>
+      </w:r>
+      <w:r>
+        <w:rPr>
+          <w:sz w:val="30"/>
+          <w:szCs w:val="30"/>
+        </w:rPr>
+        <w:t>.</w:t>
       </w:r>
     </w:p>
     <w:p>
@@ -6988,8 +7089,7 @@
     </w:p>
     <w:p>
       <w:pPr>
-        <w:pStyle w:val="ListParagraph"/>
-        <w:ind w:left="1080"/>
+        <w:ind w:left="372" w:firstLine="708"/>
         <w:rPr>
           <w:b/>
           <w:bCs/>
@@ -7050,7 +7150,22 @@
           <w:sz w:val="30"/>
           <w:szCs w:val="30"/>
         </w:rPr>
-        <w:t>: Recent studies on fake news filtering use classifiers trained on political or general-purpose datasets to flag untrustworthy sources, relying on NLP models like CNNs or transformers. However, these approaches often lack specificity for finance-related misinformation, where sensationalism and exaggeration are common.</w:t>
+        <w:t xml:space="preserve">: Recent studies on fake news filtering use classifiers trained on political or general-purpose datasets to flag untrustworthy sources, relying on NLP models like CNNs or transformers. </w:t>
+      </w:r>
+      <w:r>
+        <w:rPr>
+          <w:sz w:val="30"/>
+          <w:szCs w:val="30"/>
+        </w:rPr>
+        <w:t xml:space="preserve">However, it would need to be used together with the other prediction approach since they are not always accurate enough at filtering all the financial fake news </w:t>
+      </w:r>
+      <w:r>
+        <w:rPr>
+          <w:sz w:val="30"/>
+          <w:szCs w:val="30"/>
+        </w:rPr>
+        <w:lastRenderedPageBreak/>
+        <w:t>and causing to send in my case fake news to the news sentiment analysis.</w:t>
       </w:r>
     </w:p>
     <w:p>
@@ -7067,15 +7182,21 @@
           <w:sz w:val="30"/>
           <w:szCs w:val="30"/>
         </w:rPr>
-        <w:t xml:space="preserve">Our approach enhances these methods by integrating a credibility filter specifically trained on financial data. Using datasets like the Fake News Corpus and LIAR, our model detects exaggerated or biased financial news. This feature </w:t>
-      </w:r>
-      <w:r>
-        <w:rPr>
-          <w:sz w:val="30"/>
-          <w:szCs w:val="30"/>
-        </w:rPr>
-        <w:lastRenderedPageBreak/>
-        <w:t>helps to eliminate misinformation, resulting in more stable predictions, especially during periods of market volatility.</w:t>
+        <w:t>Our approach</w:t>
+      </w:r>
+      <w:r>
+        <w:rPr>
+          <w:sz w:val="30"/>
+          <w:szCs w:val="30"/>
+        </w:rPr>
+        <w:t xml:space="preserve"> also</w:t>
+      </w:r>
+      <w:r>
+        <w:rPr>
+          <w:sz w:val="30"/>
+          <w:szCs w:val="30"/>
+        </w:rPr>
+        <w:t xml:space="preserve"> enhances these methods by integrating a credibility filter specifically trained on financial data. Using datasets like the Fake News Corpus and LIAR, our model detects exaggerated or biased financial news. This feature helps to eliminate misinformation, resulting in more stable predictions, especially during periods of market volatility.</w:t>
       </w:r>
     </w:p>
     <w:p>
@@ -7102,19 +7223,12 @@
     <w:p>
       <w:pPr>
         <w:pStyle w:val="ListParagraph"/>
-        <w:ind w:left="1080"/>
-        <w:rPr>
-          <w:sz w:val="30"/>
-          <w:szCs w:val="30"/>
-        </w:rPr>
-      </w:pPr>
-      <w:r>
-        <w:rPr>
-          <w:sz w:val="30"/>
-          <w:szCs w:val="30"/>
-        </w:rPr>
-        <w:t xml:space="preserve">  </w:t>
-      </w:r>
+        <w:ind w:left="1080" w:firstLine="336"/>
+        <w:rPr>
+          <w:sz w:val="30"/>
+          <w:szCs w:val="30"/>
+        </w:rPr>
+      </w:pPr>
       <w:r>
         <w:rPr>
           <w:b/>
@@ -7135,19 +7249,12 @@
     <w:p>
       <w:pPr>
         <w:pStyle w:val="ListParagraph"/>
-        <w:ind w:left="1080"/>
-        <w:rPr>
-          <w:sz w:val="30"/>
-          <w:szCs w:val="30"/>
-        </w:rPr>
-      </w:pPr>
-      <w:r>
-        <w:rPr>
-          <w:sz w:val="30"/>
-          <w:szCs w:val="30"/>
-        </w:rPr>
-        <w:t xml:space="preserve">  </w:t>
-      </w:r>
+        <w:ind w:left="1080" w:firstLine="336"/>
+        <w:rPr>
+          <w:sz w:val="30"/>
+          <w:szCs w:val="30"/>
+        </w:rPr>
+      </w:pPr>
       <w:r>
         <w:rPr>
           <w:b/>
@@ -7168,19 +7275,12 @@
     <w:p>
       <w:pPr>
         <w:pStyle w:val="ListParagraph"/>
-        <w:ind w:left="1080"/>
-        <w:rPr>
-          <w:sz w:val="30"/>
-          <w:szCs w:val="30"/>
-        </w:rPr>
-      </w:pPr>
-      <w:r>
-        <w:rPr>
-          <w:sz w:val="30"/>
-          <w:szCs w:val="30"/>
-        </w:rPr>
-        <w:t xml:space="preserve">  </w:t>
-      </w:r>
+        <w:ind w:left="1080" w:firstLine="336"/>
+        <w:rPr>
+          <w:sz w:val="30"/>
+          <w:szCs w:val="30"/>
+        </w:rPr>
+      </w:pPr>
       <w:r>
         <w:rPr>
           <w:b/>
@@ -7201,26 +7301,20 @@
     <w:p>
       <w:pPr>
         <w:pStyle w:val="ListParagraph"/>
-        <w:ind w:left="1080"/>
-        <w:rPr>
-          <w:sz w:val="30"/>
-          <w:szCs w:val="30"/>
-        </w:rPr>
-      </w:pPr>
-      <w:r>
-        <w:rPr>
-          <w:sz w:val="30"/>
-          <w:szCs w:val="30"/>
-        </w:rPr>
-        <w:t xml:space="preserve">  </w:t>
-      </w:r>
-      <w:r>
-        <w:rPr>
-          <w:b/>
-          <w:bCs/>
-          <w:sz w:val="30"/>
-          <w:szCs w:val="30"/>
-        </w:rPr>
+        <w:ind w:left="1080" w:firstLine="336"/>
+        <w:rPr>
+          <w:sz w:val="30"/>
+          <w:szCs w:val="30"/>
+        </w:rPr>
+      </w:pPr>
+      <w:r>
+        <w:rPr>
+          <w:b/>
+          <w:bCs/>
+          <w:sz w:val="30"/>
+          <w:szCs w:val="30"/>
+        </w:rPr>
+        <w:lastRenderedPageBreak/>
         <w:t>Macro Indicators Integration</w:t>
       </w:r>
       <w:r>
@@ -7228,33 +7322,18 @@
           <w:sz w:val="30"/>
           <w:szCs w:val="30"/>
         </w:rPr>
-        <w:t xml:space="preserve">: While some traditional approaches integrate basic macroeconomic indicators, our model includes a broader set of economic data to provide a richer context. This addition aims to make predictions more context-aware, especially during times of economic crisis, </w:t>
-      </w:r>
-      <w:r>
-        <w:rPr>
-          <w:sz w:val="30"/>
-          <w:szCs w:val="30"/>
-        </w:rPr>
-        <w:lastRenderedPageBreak/>
-        <w:t>where macroeconomic factors strongly influence stock trends.</w:t>
+        <w:t>: While some traditional approaches integrate basic macroeconomic indicators, our model includes a broader set of economic data to provide a richer context. This addition aims to make predictions more context-aware, especially during times of economic crisis, where macroeconomic factors strongly influence stock trends.</w:t>
       </w:r>
     </w:p>
     <w:p>
       <w:pPr>
         <w:pStyle w:val="ListParagraph"/>
-        <w:ind w:left="1080"/>
-        <w:rPr>
-          <w:sz w:val="30"/>
-          <w:szCs w:val="30"/>
-        </w:rPr>
-      </w:pPr>
-      <w:r>
-        <w:rPr>
-          <w:sz w:val="30"/>
-          <w:szCs w:val="30"/>
-        </w:rPr>
-        <w:t xml:space="preserve">  </w:t>
-      </w:r>
+        <w:ind w:left="1080" w:firstLine="336"/>
+        <w:rPr>
+          <w:sz w:val="30"/>
+          <w:szCs w:val="30"/>
+        </w:rPr>
+      </w:pPr>
       <w:r>
         <w:rPr>
           <w:b/>
@@ -7454,15 +7533,36 @@
           <w:sz w:val="30"/>
           <w:szCs w:val="30"/>
         </w:rPr>
-        <w:t xml:space="preserve">Our approach is designed to outperform existing models in scenarios with significant sentiment or misinformation-driven volatility. The addition of multilingual sentiment, emotion detection, and financial-specific misinformation filtering offers a comprehensive perspective, making it a robust choice </w:t>
-      </w:r>
-      <w:r>
-        <w:rPr>
-          <w:sz w:val="30"/>
-          <w:szCs w:val="30"/>
-        </w:rPr>
         <w:lastRenderedPageBreak/>
-        <w:t>for stock prediction in real-world, diverse, and high-volume information environments.</w:t>
+        <w:t>Our approach is designed to outperform existing models in scenarios with significant sentiment or misinformation-driven volatility. The addition of multilingual sentiment, emotion detection, and financial-specific misinformation filtering offers a comprehensive perspective, making it a robust choice for stock prediction in real-world, diverse, and high-volume information environments.</w:t>
+      </w:r>
+      <w:r>
+        <w:rPr>
+          <w:sz w:val="30"/>
+          <w:szCs w:val="30"/>
+        </w:rPr>
+        <w:t xml:space="preserve"> By integrating together all the methods for predicting news, we can conclude that there could be an improvement of results that include edge cases, our prediction will be based more on historical data prediction when most of the news would be fake or the sentiment will not be classiffied well</w:t>
+      </w:r>
+      <w:r>
+        <w:rPr>
+          <w:sz w:val="30"/>
+          <w:szCs w:val="30"/>
+        </w:rPr>
+        <w:t xml:space="preserve"> or</w:t>
+      </w:r>
+      <w:r>
+        <w:rPr>
+          <w:sz w:val="30"/>
+          <w:szCs w:val="30"/>
+        </w:rPr>
+        <w:t xml:space="preserve"> will be based more on fake news detection</w:t>
+      </w:r>
+      <w:r>
+        <w:rPr>
+          <w:sz w:val="30"/>
+          <w:szCs w:val="30"/>
+        </w:rPr>
+        <w:t xml:space="preserve">  when historical data is limited.</w:t>
       </w:r>
     </w:p>
     <w:p>
@@ -7579,7 +7679,28 @@
           <w:sz w:val="30"/>
           <w:szCs w:val="30"/>
         </w:rPr>
-        <w:t>: Mention the initial setup and the first tasks you tackled (data collection, model selection, initial research).</w:t>
+        <w:t xml:space="preserve">: </w:t>
+      </w:r>
+      <w:r>
+        <w:rPr>
+          <w:sz w:val="30"/>
+          <w:szCs w:val="30"/>
+        </w:rPr>
+        <w:t>-Initial r</w:t>
+      </w:r>
+      <w:r>
+        <w:rPr>
+          <w:sz w:val="30"/>
+          <w:szCs w:val="30"/>
+        </w:rPr>
+        <w:t>esearch for data collection (for each of historical data based prediction model, fake news detection model, news sentiment analysis)</w:t>
+      </w:r>
+      <w:r>
+        <w:rPr>
+          <w:sz w:val="30"/>
+          <w:szCs w:val="30"/>
+        </w:rPr>
+        <w:t>, model selection for each method of prediction or detection; used Google Collab for testing funcitonality of the models for each method of prediction</w:t>
       </w:r>
     </w:p>
     <w:p>
@@ -7608,8 +7729,61 @@
           <w:sz w:val="30"/>
           <w:szCs w:val="30"/>
         </w:rPr>
-        <w:t>: Reference the first commit in the source code repository (setting up the repository, adding initial code structure, or any configurations).</w:t>
-      </w:r>
+        <w:t xml:space="preserve">: </w:t>
+      </w:r>
+      <w:r>
+        <w:rPr>
+          <w:sz w:val="30"/>
+          <w:szCs w:val="30"/>
+        </w:rPr>
+        <w:t xml:space="preserve">first Github commit for fake news detection model that will be used for my research (integrate it in my final model that incorporates all of the methods for proving the advantages): </w:t>
+      </w:r>
+      <w:hyperlink r:id="rId5" w:history="1">
+        <w:r>
+          <w:rPr>
+            <w:rStyle w:val="Hyperlink"/>
+            <w:sz w:val="30"/>
+            <w:szCs w:val="30"/>
+          </w:rPr>
+          <w:t>fake news detection model with a given dataset · Sergiu2404/University_projects_UBB_CS@63b</w:t>
+        </w:r>
+        <w:r>
+          <w:rPr>
+            <w:rStyle w:val="Hyperlink"/>
+            <w:sz w:val="30"/>
+            <w:szCs w:val="30"/>
+          </w:rPr>
+          <w:t>d</w:t>
+        </w:r>
+        <w:r>
+          <w:rPr>
+            <w:rStyle w:val="Hyperlink"/>
+            <w:sz w:val="30"/>
+            <w:szCs w:val="30"/>
+          </w:rPr>
+          <w:t>e19</w:t>
+        </w:r>
+      </w:hyperlink>
+    </w:p>
+    <w:p>
+      <w:pPr>
+        <w:pStyle w:val="ListParagraph"/>
+        <w:rPr>
+          <w:b/>
+          <w:bCs/>
+          <w:sz w:val="30"/>
+          <w:szCs w:val="30"/>
+        </w:rPr>
+      </w:pPr>
+    </w:p>
+    <w:p>
+      <w:pPr>
+        <w:pStyle w:val="ListParagraph"/>
+        <w:rPr>
+          <w:sz w:val="30"/>
+          <w:szCs w:val="30"/>
+        </w:rPr>
+      </w:pPr>
     </w:p>
     <w:p>
       <w:pPr>
@@ -7628,6 +7802,7 @@
           <w:sz w:val="30"/>
           <w:szCs w:val="30"/>
         </w:rPr>
+        <w:lastRenderedPageBreak/>
         <w:t>2. Development</w:t>
       </w:r>
     </w:p>
@@ -7657,7 +7832,14 @@
           <w:sz w:val="30"/>
           <w:szCs w:val="30"/>
         </w:rPr>
-        <w:t>: Track the addition of major features over time (e.g., integrating sentiment analysis, training with historical data, adding new technical indicators).</w:t>
+        <w:t xml:space="preserve">: </w:t>
+      </w:r>
+      <w:r>
+        <w:rPr>
+          <w:sz w:val="30"/>
+          <w:szCs w:val="30"/>
+        </w:rPr>
+        <w:t>Implemented fake news detection model, stock price prediction model using LSTM, financial news sentiment analysis using finBERT;</w:t>
       </w:r>
     </w:p>
     <w:p>
@@ -7679,43 +7861,62 @@
           <w:sz w:val="30"/>
           <w:szCs w:val="30"/>
         </w:rPr>
-        <w:t>Bug Fixes and Improvements</w:t>
-      </w:r>
-      <w:r>
-        <w:rPr>
-          <w:sz w:val="30"/>
-          <w:szCs w:val="30"/>
-        </w:rPr>
-        <w:t>: Record significant bug fixes, optimizations, and refinements to your model or codebase. This could include adjustments to data preprocessing, hyperparameter tuning, or feature engineering.</w:t>
-      </w:r>
-    </w:p>
-    <w:p>
-      <w:pPr>
-        <w:pStyle w:val="ListParagraph"/>
-        <w:numPr>
-          <w:ilvl w:val="0"/>
-          <w:numId w:val="51"/>
-        </w:numPr>
-        <w:rPr>
-          <w:sz w:val="30"/>
-          <w:szCs w:val="30"/>
-        </w:rPr>
-      </w:pPr>
-      <w:r>
-        <w:rPr>
-          <w:b/>
-          <w:bCs/>
-          <w:sz w:val="30"/>
-          <w:szCs w:val="30"/>
-        </w:rPr>
-        <w:t>Algorithm Changes</w:t>
-      </w:r>
-      <w:r>
-        <w:rPr>
-          <w:sz w:val="30"/>
-          <w:szCs w:val="30"/>
-        </w:rPr>
-        <w:t>: Describe when and why you switched to a different model or adjusted your approach (moving from a simple machine learning model to an LSTM model).</w:t>
+        <w:t>Bug Fixes</w:t>
+      </w:r>
+      <w:r>
+        <w:rPr>
+          <w:b/>
+          <w:bCs/>
+          <w:sz w:val="30"/>
+          <w:szCs w:val="30"/>
+        </w:rPr>
+        <w:t>,</w:t>
+      </w:r>
+      <w:r>
+        <w:rPr>
+          <w:b/>
+          <w:bCs/>
+          <w:sz w:val="30"/>
+          <w:szCs w:val="30"/>
+        </w:rPr>
+        <w:t xml:space="preserve"> Improvements</w:t>
+      </w:r>
+      <w:r>
+        <w:rPr>
+          <w:b/>
+          <w:bCs/>
+          <w:sz w:val="30"/>
+          <w:szCs w:val="30"/>
+        </w:rPr>
+        <w:t xml:space="preserve"> and Why Some Changes Have Been Made</w:t>
+      </w:r>
+      <w:r>
+        <w:rPr>
+          <w:sz w:val="30"/>
+          <w:szCs w:val="30"/>
+        </w:rPr>
+        <w:t xml:space="preserve">: </w:t>
+      </w:r>
+      <w:r>
+        <w:rPr>
+          <w:sz w:val="30"/>
+          <w:szCs w:val="30"/>
+        </w:rPr>
+        <w:t xml:space="preserve">changed implementation of the fake news detection model, since the model we have used previously was limited because of the dataset and needed training, so we took a pretrained BERT fake news detection model because the target of our research isn’t training or implementing </w:t>
+      </w:r>
+      <w:r>
+        <w:rPr>
+          <w:sz w:val="30"/>
+          <w:szCs w:val="30"/>
+        </w:rPr>
+        <w:t>one of the prediction that is already existing, but to integrate some already existing models together with some improvements and prove that the integration of all these methods together with most of the fake news being filtered enhances the entire process of predicting stock prices more accurately, being less influenced by the less fake news classified by the news sentiment analysis model</w:t>
+      </w:r>
+      <w:r>
+        <w:rPr>
+          <w:sz w:val="30"/>
+          <w:szCs w:val="30"/>
+        </w:rPr>
+        <w:t>.</w:t>
       </w:r>
     </w:p>
     <w:p>
@@ -7787,7 +7988,6 @@
           <w:sz w:val="30"/>
           <w:szCs w:val="30"/>
         </w:rPr>
-        <w:lastRenderedPageBreak/>
         <w:t>Commit Messages</w:t>
       </w:r>
       <w:r>
@@ -7845,6 +8045,7 @@
           <w:sz w:val="30"/>
           <w:szCs w:val="30"/>
         </w:rPr>
+        <w:lastRenderedPageBreak/>
         <w:t>4. Challenges and Solutions</w:t>
       </w:r>
     </w:p>
@@ -8119,15 +8320,7 @@
           <w:sz w:val="30"/>
           <w:szCs w:val="30"/>
         </w:rPr>
-        <w:t xml:space="preserve">: If necessary, summarize major changes made at each stage and show how the project evolved through </w:t>
-      </w:r>
-      <w:r>
-        <w:rPr>
-          <w:sz w:val="30"/>
-          <w:szCs w:val="30"/>
-        </w:rPr>
-        <w:lastRenderedPageBreak/>
-        <w:t>different phases (e.g., preprocessing, model training, testing, and final evaluation).</w:t>
+        <w:t>: If necessary, summarize major changes made at each stage and show how the project evolved through different phases (e.g., preprocessing, model training, testing, and final evaluation).</w:t>
       </w:r>
     </w:p>
     <w:p>
@@ -8199,6 +8392,7 @@
           <w:sz w:val="30"/>
           <w:szCs w:val="30"/>
         </w:rPr>
+        <w:lastRenderedPageBreak/>
         <w:t>References to Literature</w:t>
       </w:r>
       <w:r>
@@ -8224,7 +8418,7 @@
           <w:szCs w:val="30"/>
         </w:rPr>
         <w:pict w14:anchorId="6B5CC994">
-          <v:rect id="_x0000_i1034" style="width:0;height:1.5pt" o:hralign="center" o:hrstd="t" o:hr="t" fillcolor="#a0a0a0" stroked="f"/>
+          <v:rect id="_x0000_i1028" style="width:0;height:1.5pt" o:hralign="center" o:hrstd="t" o:hr="t" fillcolor="#a0a0a0" stroked="f"/>
         </w:pict>
       </w:r>
     </w:p>
@@ -8544,7 +8738,6 @@
           <w:sz w:val="30"/>
           <w:szCs w:val="30"/>
         </w:rPr>
-        <w:lastRenderedPageBreak/>
         <w:t>Third Milestone - Adding Technical Indicators</w:t>
       </w:r>
       <w:r>
@@ -8661,6 +8854,7 @@
           <w:sz w:val="30"/>
           <w:szCs w:val="30"/>
         </w:rPr>
+        <w:lastRenderedPageBreak/>
         <w:t>Key commit: Optimized LSTM architecture, tested on more data, improved performance.</w:t>
       </w:r>
     </w:p>
@@ -8932,7 +9126,6 @@
           <w:sz w:val="30"/>
           <w:szCs w:val="30"/>
         </w:rPr>
-        <w:lastRenderedPageBreak/>
         <w:t>1.3 Contribution of the Paper to Sentiment Analysis</w:t>
       </w:r>
       <w:r>
@@ -9051,6 +9244,7 @@
           <w:sz w:val="30"/>
           <w:szCs w:val="30"/>
         </w:rPr>
+        <w:lastRenderedPageBreak/>
         <w:t xml:space="preserve">2.2.1 Sentiment from News and Its Impact on Markets </w:t>
       </w:r>
       <w:r>
@@ -9403,7 +9597,6 @@
           <w:sz w:val="30"/>
           <w:szCs w:val="30"/>
         </w:rPr>
-        <w:lastRenderedPageBreak/>
         <w:t>3.3.1 Machine Learning Models and Data Integration</w:t>
       </w:r>
     </w:p>
@@ -9520,6 +9713,7 @@
           <w:sz w:val="30"/>
           <w:szCs w:val="30"/>
         </w:rPr>
+        <w:lastRenderedPageBreak/>
         <w:t>4.4 Impact of Using Limited Labeled Data on Model</w:t>
       </w:r>
       <w:r>
@@ -10381,7 +10575,6 @@
           <w:sz w:val="30"/>
           <w:szCs w:val="30"/>
         </w:rPr>
-        <w:lastRenderedPageBreak/>
         <w:t>-</w:t>
       </w:r>
       <w:r>
@@ -10561,6 +10754,7 @@
           <w:sz w:val="30"/>
           <w:szCs w:val="30"/>
         </w:rPr>
+        <w:lastRenderedPageBreak/>
         <w:t>-</w:t>
       </w:r>
       <w:r>
@@ -10895,7 +11089,6 @@
           <w:sz w:val="30"/>
           <w:szCs w:val="30"/>
         </w:rPr>
-        <w:lastRenderedPageBreak/>
         <w:t xml:space="preserve">         </w:t>
       </w:r>
       <w:r>
@@ -11320,6 +11513,7 @@
           <w:sz w:val="30"/>
           <w:szCs w:val="30"/>
         </w:rPr>
+        <w:lastRenderedPageBreak/>
         <w:t>This research contributes to the understanding of how sentiment analysis can be effectively integrated into stock market predictions, particularly in a multilingual context.</w:t>
       </w:r>
     </w:p>
@@ -11486,7 +11680,7 @@
           <w:numId w:val="1"/>
         </w:numPr>
       </w:pPr>
-      <w:hyperlink r:id="rId5" w:history="1">
+      <w:hyperlink r:id="rId6" w:history="1">
         <w:r>
           <w:rPr>
             <w:rStyle w:val="Hyperlink"/>
@@ -11504,7 +11698,6 @@
         </w:rPr>
       </w:pPr>
       <w:r>
-        <w:lastRenderedPageBreak/>
         <w:t xml:space="preserve">Wang, M., &amp; Ma, T. (2023). MANA-Net: Mitigating aggregated sentiment homogenization with news weighting for enhanced market prediction. </w:t>
       </w:r>
       <w:r>
@@ -11546,7 +11739,7 @@
           <w:numId w:val="1"/>
         </w:numPr>
       </w:pPr>
-      <w:hyperlink r:id="rId6" w:history="1">
+      <w:hyperlink r:id="rId7" w:history="1">
         <w:r>
           <w:rPr>
             <w:rStyle w:val="Hyperlink"/>
@@ -11623,7 +11816,7 @@
           <w:u w:val="none"/>
         </w:rPr>
       </w:pPr>
-      <w:hyperlink r:id="rId7" w:history="1">
+      <w:hyperlink r:id="rId8" w:history="1">
         <w:r>
           <w:rPr>
             <w:rStyle w:val="Hyperlink"/>
@@ -11669,7 +11862,7 @@
           <w:u w:val="none"/>
         </w:rPr>
       </w:pPr>
-      <w:hyperlink r:id="rId8" w:history="1">
+      <w:hyperlink r:id="rId9" w:history="1">
         <w:r>
           <w:rPr>
             <w:rStyle w:val="Hyperlink"/>
@@ -11718,7 +11911,7 @@
           <w:u w:val="none"/>
         </w:rPr>
       </w:pPr>
-      <w:hyperlink r:id="rId9" w:history="1">
+      <w:hyperlink r:id="rId10" w:history="1">
         <w:r>
           <w:rPr>
             <w:rStyle w:val="Hyperlink"/>
@@ -11767,7 +11960,7 @@
           <w:iCs/>
         </w:rPr>
       </w:pPr>
-      <w:hyperlink r:id="rId10" w:history="1">
+      <w:hyperlink r:id="rId11" w:history="1">
         <w:r>
           <w:rPr>
             <w:rStyle w:val="Hyperlink"/>
@@ -11815,7 +12008,7 @@
           <w:iCs/>
         </w:rPr>
       </w:pPr>
-      <w:hyperlink r:id="rId11" w:history="1">
+      <w:hyperlink r:id="rId12" w:history="1">
         <w:r>
           <w:rPr>
             <w:rStyle w:val="Hyperlink"/>
@@ -11863,7 +12056,7 @@
           <w:iCs/>
         </w:rPr>
       </w:pPr>
-      <w:hyperlink r:id="rId12" w:history="1">
+      <w:hyperlink r:id="rId13" w:history="1">
         <w:r>
           <w:rPr>
             <w:rStyle w:val="Hyperlink"/>
@@ -11887,7 +12080,6 @@
           <w:i/>
           <w:iCs/>
         </w:rPr>
-        <w:lastRenderedPageBreak/>
         <w:t>Masson, M., Agerri, R., Sallaberry, C., Bessagnet, M.-N., Lacayrelle, A. L. P., &amp; Roose, P. (2023). Optimal strategies to perform multilingual analysis of social content for a novel dataset in the tourism domain. arXiv:2311.14727 [cs.CL]</w:t>
       </w:r>
     </w:p>
@@ -11900,7 +12092,7 @@
           <w:numId w:val="1"/>
         </w:numPr>
       </w:pPr>
-      <w:hyperlink r:id="rId13" w:history="1">
+      <w:hyperlink r:id="rId14" w:history="1">
         <w:r>
           <w:rPr>
             <w:rStyle w:val="Hyperlink"/>
@@ -11938,7 +12130,7 @@
           <w:numId w:val="1"/>
         </w:numPr>
       </w:pPr>
-      <w:hyperlink r:id="rId14" w:history="1">
+      <w:hyperlink r:id="rId15" w:history="1">
         <w:r>
           <w:rPr>
             <w:rStyle w:val="Hyperlink"/>
@@ -11960,6 +12152,7 @@
           <w:i/>
           <w:iCs/>
         </w:rPr>
+        <w:lastRenderedPageBreak/>
         <w:t>Hafid, A., Rahouti, M., Kong, L., Ebrahim, M., &amp; Serhani, M. A. (2024). Predicting Bitcoin market trends with enhanced technical indicator integration and classification models</w:t>
       </w:r>
     </w:p>
@@ -11984,7 +12177,7 @@
           <w:iCs/>
         </w:rPr>
       </w:pPr>
-      <w:hyperlink r:id="rId15" w:history="1">
+      <w:hyperlink r:id="rId16" w:history="1">
         <w:r>
           <w:rPr>
             <w:rStyle w:val="Hyperlink"/>
@@ -12032,7 +12225,7 @@
           <w:iCs/>
         </w:rPr>
       </w:pPr>
-      <w:hyperlink r:id="rId16" w:history="1">
+      <w:hyperlink r:id="rId17" w:history="1">
         <w:r>
           <w:rPr>
             <w:rStyle w:val="Hyperlink"/>
@@ -12080,7 +12273,7 @@
           <w:iCs/>
         </w:rPr>
       </w:pPr>
-      <w:hyperlink r:id="rId17" w:history="1">
+      <w:hyperlink r:id="rId18" w:history="1">
         <w:r>
           <w:rPr>
             <w:rStyle w:val="Hyperlink"/>
@@ -12128,7 +12321,7 @@
           <w:iCs/>
         </w:rPr>
       </w:pPr>
-      <w:hyperlink r:id="rId18" w:history="1">
+      <w:hyperlink r:id="rId19" w:history="1">
         <w:r>
           <w:rPr>
             <w:rStyle w:val="Hyperlink"/>
@@ -12176,7 +12369,7 @@
           <w:iCs/>
         </w:rPr>
       </w:pPr>
-      <w:hyperlink r:id="rId19" w:history="1">
+      <w:hyperlink r:id="rId20" w:history="1">
         <w:r>
           <w:rPr>
             <w:rStyle w:val="Hyperlink"/>
@@ -15825,7 +16018,7 @@
   <w:abstractNum w:abstractNumId="28" w15:restartNumberingAfterBreak="0">
     <w:nsid w:val="3CA36B53"/>
     <w:multiLevelType w:val="multilevel"/>
-    <w:tmpl w:val="3816F2A6"/>
+    <w:tmpl w:val="DCE4DB7C"/>
     <w:lvl w:ilvl="0">
       <w:start w:val="1"/>
       <w:numFmt w:val="bullet"/>
@@ -15842,7 +16035,7 @@
         <w:sz w:val="20"/>
       </w:rPr>
     </w:lvl>
-    <w:lvl w:ilvl="1" w:tentative="1">
+    <w:lvl w:ilvl="1">
       <w:start w:val="1"/>
       <w:numFmt w:val="bullet"/>
       <w:lvlText w:val="o"/>
@@ -15858,7 +16051,7 @@
         <w:sz w:val="20"/>
       </w:rPr>
     </w:lvl>
-    <w:lvl w:ilvl="2" w:tentative="1">
+    <w:lvl w:ilvl="2">
       <w:start w:val="1"/>
       <w:numFmt w:val="bullet"/>
       <w:lvlText w:val=""/>
@@ -15874,7 +16067,7 @@
         <w:sz w:val="20"/>
       </w:rPr>
     </w:lvl>
-    <w:lvl w:ilvl="3" w:tentative="1">
+    <w:lvl w:ilvl="3">
       <w:start w:val="1"/>
       <w:numFmt w:val="bullet"/>
       <w:lvlText w:val=""/>
@@ -15890,20 +16083,16 @@
         <w:sz w:val="20"/>
       </w:rPr>
     </w:lvl>
-    <w:lvl w:ilvl="4" w:tentative="1">
-      <w:start w:val="1"/>
-      <w:numFmt w:val="bullet"/>
-      <w:lvlText w:val=""/>
-      <w:lvlJc w:val="left"/>
-      <w:pPr>
-        <w:tabs>
-          <w:tab w:val="num" w:pos="3600"/>
-        </w:tabs>
+    <w:lvl w:ilvl="4">
+      <w:start w:val="4"/>
+      <w:numFmt w:val="bullet"/>
+      <w:lvlText w:val="-"/>
+      <w:lvlJc w:val="left"/>
+      <w:pPr>
         <w:ind w:left="3600" w:hanging="360"/>
       </w:pPr>
       <w:rPr>
-        <w:rFonts w:ascii="Wingdings" w:hAnsi="Wingdings" w:hint="default"/>
-        <w:sz w:val="20"/>
+        <w:rFonts w:ascii="Aptos" w:eastAsiaTheme="minorHAnsi" w:hAnsi="Aptos" w:cstheme="minorBidi" w:hint="default"/>
       </w:rPr>
     </w:lvl>
     <w:lvl w:ilvl="5" w:tentative="1">

</xml_diff>

<commit_message>
complete history chapter from my Research Paper
</commit_message>
<xml_diff>
--- a/SEM5/ProiectDeCercetare/lab4/lab5_8.docx
+++ b/SEM5/ProiectDeCercetare/lab4/lab5_8.docx
@@ -7963,68 +7963,366 @@
       </w:r>
       <w:r>
         <w:rPr>
-          <w:sz w:val="30"/>
-          <w:szCs w:val="30"/>
-        </w:rPr>
-        <w:t>: Show that you have used version control (e.g., Git) to track your progress. You should reference key commits that reflect important changes in your codebase. You can also provide a summary of your commit history, showing how your code evolved.</w:t>
+          <w:b/>
+          <w:bCs/>
+          <w:sz w:val="30"/>
+          <w:szCs w:val="30"/>
+        </w:rPr>
+        <w:t xml:space="preserve"> / Commit Messages</w:t>
+      </w:r>
+      <w:r>
+        <w:rPr>
+          <w:sz w:val="30"/>
+          <w:szCs w:val="30"/>
+        </w:rPr>
+        <w:t xml:space="preserve">: </w:t>
       </w:r>
     </w:p>
     <w:p>
       <w:pPr>
         <w:pStyle w:val="ListParagraph"/>
-        <w:numPr>
-          <w:ilvl w:val="0"/>
-          <w:numId w:val="52"/>
-        </w:numPr>
-        <w:rPr>
-          <w:sz w:val="30"/>
-          <w:szCs w:val="30"/>
-        </w:rPr>
-      </w:pPr>
-      <w:r>
-        <w:rPr>
-          <w:b/>
-          <w:bCs/>
-          <w:sz w:val="30"/>
-          <w:szCs w:val="30"/>
-        </w:rPr>
-        <w:t>Commit Messages</w:t>
-      </w:r>
-      <w:r>
-        <w:rPr>
-          <w:sz w:val="30"/>
-          <w:szCs w:val="30"/>
-        </w:rPr>
-        <w:t>: Explain the importance of clear commit messages, such as "Added sentiment analysis model", "Fixed bug in data preprocessing", or "Improved LSTM model with additional features". These messages help track your development process.</w:t>
-      </w:r>
-    </w:p>
-    <w:p>
-      <w:pPr>
-        <w:pStyle w:val="ListParagraph"/>
-        <w:numPr>
-          <w:ilvl w:val="0"/>
-          <w:numId w:val="52"/>
-        </w:numPr>
-        <w:rPr>
-          <w:sz w:val="30"/>
-          <w:szCs w:val="30"/>
-        </w:rPr>
-      </w:pPr>
-      <w:r>
-        <w:rPr>
-          <w:b/>
-          <w:bCs/>
-          <w:sz w:val="30"/>
-          <w:szCs w:val="30"/>
-        </w:rPr>
-        <w:t>Branches and Merging</w:t>
-      </w:r>
-      <w:r>
-        <w:rPr>
-          <w:sz w:val="30"/>
-          <w:szCs w:val="30"/>
-        </w:rPr>
-        <w:t>: If you used branches (e.g., for experimenting with different approaches or features), mention how you used them and merged back into the main branch when features were stable.</w:t>
+        <w:ind w:left="1080" w:firstLine="336"/>
+        <w:rPr>
+          <w:b/>
+          <w:bCs/>
+          <w:sz w:val="30"/>
+          <w:szCs w:val="30"/>
+        </w:rPr>
+      </w:pPr>
+      <w:r>
+        <w:rPr>
+          <w:b/>
+          <w:bCs/>
+          <w:sz w:val="30"/>
+          <w:szCs w:val="30"/>
+        </w:rPr>
+        <w:t>-„sem5”</w:t>
+      </w:r>
+      <w:r>
+        <w:rPr>
+          <w:b/>
+          <w:bCs/>
+          <w:sz w:val="30"/>
+          <w:szCs w:val="30"/>
+        </w:rPr>
+        <w:t xml:space="preserve">: </w:t>
+      </w:r>
+      <w:r>
+        <w:rPr>
+          <w:sz w:val="30"/>
+          <w:szCs w:val="30"/>
+        </w:rPr>
+        <w:t xml:space="preserve">started writing chapter </w:t>
+      </w:r>
+      <w:r>
+        <w:rPr>
+          <w:b/>
+          <w:bCs/>
+          <w:sz w:val="30"/>
+          <w:szCs w:val="30"/>
+        </w:rPr>
+        <w:t>I (Modeling the Experimental Part)</w:t>
+      </w:r>
+      <w:r>
+        <w:rPr>
+          <w:sz w:val="30"/>
+          <w:szCs w:val="30"/>
+        </w:rPr>
+        <w:t>,</w:t>
+      </w:r>
+      <w:r>
+        <w:rPr>
+          <w:b/>
+          <w:bCs/>
+          <w:sz w:val="30"/>
+          <w:szCs w:val="30"/>
+        </w:rPr>
+        <w:t xml:space="preserve"> II (</w:t>
+      </w:r>
+      <w:r>
+        <w:rPr>
+          <w:b/>
+          <w:bCs/>
+          <w:sz w:val="30"/>
+          <w:szCs w:val="30"/>
+        </w:rPr>
+        <w:t>Case Study: Initial Data Testing for Stock Market Prediction Model</w:t>
+      </w:r>
+      <w:r>
+        <w:rPr>
+          <w:b/>
+          <w:bCs/>
+          <w:sz w:val="30"/>
+          <w:szCs w:val="30"/>
+        </w:rPr>
+        <w:t>)</w:t>
+      </w:r>
+      <w:r>
+        <w:rPr>
+          <w:sz w:val="30"/>
+          <w:szCs w:val="30"/>
+        </w:rPr>
+        <w:t xml:space="preserve">, </w:t>
+      </w:r>
+      <w:r>
+        <w:rPr>
+          <w:b/>
+          <w:bCs/>
+          <w:sz w:val="30"/>
+          <w:szCs w:val="30"/>
+        </w:rPr>
+        <w:t>III (Related Work)</w:t>
+      </w:r>
+    </w:p>
+    <w:p>
+      <w:pPr>
+        <w:ind w:left="708" w:firstLine="708"/>
+        <w:rPr>
+          <w:sz w:val="30"/>
+          <w:szCs w:val="30"/>
+        </w:rPr>
+      </w:pPr>
+      <w:r>
+        <w:rPr>
+          <w:b/>
+          <w:bCs/>
+          <w:sz w:val="30"/>
+          <w:szCs w:val="30"/>
+        </w:rPr>
+        <w:t>-</w:t>
+      </w:r>
+      <w:r>
+        <w:rPr>
+          <w:b/>
+          <w:bCs/>
+          <w:sz w:val="30"/>
+          <w:szCs w:val="30"/>
+        </w:rPr>
+        <w:t>„fake news detection model with a given dataset”</w:t>
+      </w:r>
+      <w:r>
+        <w:rPr>
+          <w:sz w:val="30"/>
+          <w:szCs w:val="30"/>
+        </w:rPr>
+        <w:t>:</w:t>
+      </w:r>
+      <w:r>
+        <w:rPr>
+          <w:sz w:val="30"/>
+          <w:szCs w:val="30"/>
+        </w:rPr>
+        <w:t xml:space="preserve"> implemented a fake news detection model with given Fake.csv and True.csv files for dataset</w:t>
+      </w:r>
+    </w:p>
+    <w:p>
+      <w:pPr>
+        <w:ind w:left="708" w:firstLine="708"/>
+        <w:rPr>
+          <w:sz w:val="30"/>
+          <w:szCs w:val="30"/>
+        </w:rPr>
+      </w:pPr>
+      <w:r>
+        <w:rPr>
+          <w:b/>
+          <w:bCs/>
+          <w:sz w:val="30"/>
+          <w:szCs w:val="30"/>
+        </w:rPr>
+        <w:t>-„</w:t>
+      </w:r>
+      <w:r>
+        <w:rPr>
+          <w:b/>
+          <w:bCs/>
+          <w:sz w:val="30"/>
+          <w:szCs w:val="30"/>
+        </w:rPr>
+        <w:t>added news sentiment classification (analysis) using finBERT pretrained model</w:t>
+      </w:r>
+      <w:r>
+        <w:rPr>
+          <w:b/>
+          <w:bCs/>
+          <w:sz w:val="30"/>
+          <w:szCs w:val="30"/>
+        </w:rPr>
+        <w:t>”</w:t>
+      </w:r>
+      <w:r>
+        <w:rPr>
+          <w:sz w:val="30"/>
+          <w:szCs w:val="30"/>
+        </w:rPr>
+        <w:t>: pretrained news sentiment classification model using finBERT model and documentation</w:t>
+      </w:r>
+    </w:p>
+    <w:p>
+      <w:pPr>
+        <w:ind w:left="708" w:firstLine="708"/>
+        <w:rPr>
+          <w:sz w:val="30"/>
+          <w:szCs w:val="30"/>
+        </w:rPr>
+      </w:pPr>
+      <w:r>
+        <w:rPr>
+          <w:b/>
+          <w:bCs/>
+          <w:sz w:val="30"/>
+          <w:szCs w:val="30"/>
+        </w:rPr>
+        <w:t>-„</w:t>
+      </w:r>
+      <w:r>
+        <w:rPr>
+          <w:b/>
+          <w:bCs/>
+          <w:sz w:val="30"/>
+          <w:szCs w:val="30"/>
+        </w:rPr>
+        <w:t>fake news detection using BERT pretrained model</w:t>
+      </w:r>
+      <w:r>
+        <w:rPr>
+          <w:b/>
+          <w:bCs/>
+          <w:sz w:val="30"/>
+          <w:szCs w:val="30"/>
+        </w:rPr>
+        <w:t>”</w:t>
+      </w:r>
+      <w:r>
+        <w:rPr>
+          <w:sz w:val="30"/>
+          <w:szCs w:val="30"/>
+        </w:rPr>
+        <w:t xml:space="preserve">: updated fake news detection model (to replace the limited old </w:t>
+      </w:r>
+      <w:r>
+        <w:rPr>
+          <w:sz w:val="30"/>
+          <w:szCs w:val="30"/>
+        </w:rPr>
+        <w:lastRenderedPageBreak/>
+        <w:t>one from the second commit), pretrained model for fake news detection using BERT model and documentation</w:t>
+      </w:r>
+    </w:p>
+    <w:p>
+      <w:pPr>
+        <w:ind w:left="708" w:firstLine="708"/>
+        <w:rPr>
+          <w:sz w:val="30"/>
+          <w:szCs w:val="30"/>
+        </w:rPr>
+      </w:pPr>
+      <w:r>
+        <w:rPr>
+          <w:b/>
+          <w:bCs/>
+          <w:sz w:val="30"/>
+          <w:szCs w:val="30"/>
+        </w:rPr>
+        <w:t>-„</w:t>
+      </w:r>
+      <w:r>
+        <w:rPr>
+          <w:b/>
+          <w:bCs/>
+          <w:sz w:val="30"/>
+          <w:szCs w:val="30"/>
+        </w:rPr>
+        <w:t>update research paper (adjustements), add stock price predictor using long-short term memory</w:t>
+      </w:r>
+      <w:r>
+        <w:rPr>
+          <w:b/>
+          <w:bCs/>
+          <w:sz w:val="30"/>
+          <w:szCs w:val="30"/>
+        </w:rPr>
+        <w:t>”</w:t>
+      </w:r>
+      <w:r>
+        <w:rPr>
+          <w:sz w:val="30"/>
+          <w:szCs w:val="30"/>
+        </w:rPr>
+        <w:t xml:space="preserve">: implemented stock price predictor using LSTM, also updated chapters </w:t>
+      </w:r>
+      <w:r>
+        <w:rPr>
+          <w:b/>
+          <w:bCs/>
+          <w:sz w:val="30"/>
+          <w:szCs w:val="30"/>
+        </w:rPr>
+        <w:t>I</w:t>
+      </w:r>
+      <w:r>
+        <w:rPr>
+          <w:sz w:val="30"/>
+          <w:szCs w:val="30"/>
+        </w:rPr>
+        <w:t xml:space="preserve">, </w:t>
+      </w:r>
+      <w:r>
+        <w:rPr>
+          <w:b/>
+          <w:bCs/>
+          <w:sz w:val="30"/>
+          <w:szCs w:val="30"/>
+        </w:rPr>
+        <w:t>II</w:t>
+      </w:r>
+      <w:r>
+        <w:rPr>
+          <w:sz w:val="30"/>
+          <w:szCs w:val="30"/>
+        </w:rPr>
+        <w:t xml:space="preserve"> and </w:t>
+      </w:r>
+      <w:r>
+        <w:rPr>
+          <w:b/>
+          <w:bCs/>
+          <w:sz w:val="30"/>
+          <w:szCs w:val="30"/>
+        </w:rPr>
+        <w:t>III</w:t>
+      </w:r>
+      <w:r>
+        <w:rPr>
+          <w:sz w:val="30"/>
+          <w:szCs w:val="30"/>
+        </w:rPr>
+        <w:t>;</w:t>
+      </w:r>
+    </w:p>
+    <w:p>
+      <w:pPr>
+        <w:ind w:left="708" w:firstLine="708"/>
+        <w:rPr>
+          <w:sz w:val="30"/>
+          <w:szCs w:val="30"/>
+        </w:rPr>
+      </w:pPr>
+      <w:r>
+        <w:rPr>
+          <w:b/>
+          <w:bCs/>
+          <w:sz w:val="30"/>
+          <w:szCs w:val="30"/>
+        </w:rPr>
+        <w:t>-„complete history chapter from my Research Paper”</w:t>
+      </w:r>
+      <w:r>
+        <w:rPr>
+          <w:sz w:val="30"/>
+          <w:szCs w:val="30"/>
+        </w:rPr>
+        <w:t>: wrote the history chapter for my Research Paper, describing the initial setup, every commit message and its changes, describing the features added / implemented, bug fixes solved and challenges faced</w:t>
       </w:r>
     </w:p>
     <w:p>
@@ -8045,7 +8343,6 @@
           <w:sz w:val="30"/>
           <w:szCs w:val="30"/>
         </w:rPr>
-        <w:lastRenderedPageBreak/>
         <w:t>4. Challenges and Solutions</w:t>
       </w:r>
     </w:p>
@@ -8075,7 +8372,14 @@
           <w:sz w:val="30"/>
           <w:szCs w:val="30"/>
         </w:rPr>
-        <w:t>: Describe any challenges you encountered along the way (dealing with noisy data, overfitting in the model, performance issues).</w:t>
+        <w:t xml:space="preserve">: </w:t>
+      </w:r>
+      <w:r>
+        <w:rPr>
+          <w:sz w:val="30"/>
+          <w:szCs w:val="30"/>
+        </w:rPr>
+        <w:t>finding pretrained models, implementing model on my own (fake news detection model based on limited dataset, model which needed training and implementing LSTM model)</w:t>
       </w:r>
     </w:p>
     <w:p>
@@ -8104,8 +8408,25 @@
           <w:sz w:val="30"/>
           <w:szCs w:val="30"/>
         </w:rPr>
-        <w:t>: Explain how you solved those challenges, such as implementing regularization, using cross-validation, or choosing more appropriate models or techniques.</w:t>
-      </w:r>
+        <w:t xml:space="preserve">: </w:t>
+      </w:r>
+      <w:r>
+        <w:rPr>
+          <w:sz w:val="30"/>
+          <w:szCs w:val="30"/>
+        </w:rPr>
+        <w:t xml:space="preserve">searched more for a pretrained fake news detection model; for LSTM found website with steps of implementation of this model: </w:t>
+      </w:r>
+      <w:hyperlink r:id="rId6" w:history="1">
+        <w:r>
+          <w:rPr>
+            <w:rStyle w:val="Hyperlink"/>
+            <w:sz w:val="30"/>
+            <w:szCs w:val="30"/>
+          </w:rPr>
+          <w:t>Forecasting Stock Market Indices Prices with LSTM: A Deep Learning Approach to Predicting Market Trends | by ShawnYuShuHearn | Medium</w:t>
+        </w:r>
+      </w:hyperlink>
     </w:p>
     <w:p>
       <w:pPr>
@@ -8125,7 +8446,16 @@
           <w:sz w:val="30"/>
           <w:szCs w:val="30"/>
         </w:rPr>
-        <w:t>5. Final Improvements and Final Version</w:t>
+        <w:t>5. Final Version</w:t>
+      </w:r>
+      <w:r>
+        <w:rPr>
+          <w:b/>
+          <w:bCs/>
+          <w:sz w:val="30"/>
+          <w:szCs w:val="30"/>
+        </w:rPr>
+        <w:t xml:space="preserve"> Commit</w:t>
       </w:r>
     </w:p>
     <w:p>
@@ -8154,65 +8484,21 @@
           <w:sz w:val="30"/>
           <w:szCs w:val="30"/>
         </w:rPr>
-        <w:t>: Describe the final version of your code and any last-minute optimizations you made.</w:t>
-      </w:r>
-    </w:p>
-    <w:p>
-      <w:pPr>
-        <w:pStyle w:val="ListParagraph"/>
-        <w:numPr>
-          <w:ilvl w:val="0"/>
-          <w:numId w:val="54"/>
-        </w:numPr>
-        <w:rPr>
-          <w:sz w:val="30"/>
-          <w:szCs w:val="30"/>
-        </w:rPr>
-      </w:pPr>
-      <w:r>
-        <w:rPr>
-          <w:b/>
-          <w:bCs/>
-          <w:sz w:val="30"/>
-          <w:szCs w:val="30"/>
-        </w:rPr>
-        <w:t>Refinements</w:t>
-      </w:r>
-      <w:r>
-        <w:rPr>
-          <w:sz w:val="30"/>
-          <w:szCs w:val="30"/>
-        </w:rPr>
-        <w:t>: Mention the final tweaks that improved the accuracy, efficiency, or usability of your solution.</w:t>
-      </w:r>
-    </w:p>
-    <w:p>
-      <w:pPr>
-        <w:pStyle w:val="ListParagraph"/>
-        <w:numPr>
-          <w:ilvl w:val="0"/>
-          <w:numId w:val="54"/>
-        </w:numPr>
-        <w:rPr>
-          <w:sz w:val="30"/>
-          <w:szCs w:val="30"/>
-        </w:rPr>
-      </w:pPr>
-      <w:r>
-        <w:rPr>
-          <w:b/>
-          <w:bCs/>
-          <w:sz w:val="30"/>
-          <w:szCs w:val="30"/>
-        </w:rPr>
-        <w:t>Code Stability</w:t>
-      </w:r>
-      <w:r>
-        <w:rPr>
-          <w:sz w:val="30"/>
-          <w:szCs w:val="30"/>
-        </w:rPr>
-        <w:t>: Acknowledge the stability of your code before submission.</w:t>
+        <w:t xml:space="preserve">: </w:t>
+      </w:r>
+      <w:r>
+        <w:rPr>
+          <w:sz w:val="30"/>
+          <w:szCs w:val="30"/>
+        </w:rPr>
+        <w:t>To add full history chapter</w:t>
+      </w:r>
+      <w:r>
+        <w:rPr>
+          <w:sz w:val="30"/>
+          <w:szCs w:val="30"/>
+        </w:rPr>
+        <w:t>.</w:t>
       </w:r>
     </w:p>
     <w:p>
@@ -8262,66 +8548,34 @@
           <w:sz w:val="30"/>
           <w:szCs w:val="30"/>
         </w:rPr>
-        <w:t>: Provide a link to the Git repository where your source code is stored. This allows anyone reviewing your work to see all changes, commits, and progress you’ve made.</w:t>
-      </w:r>
-    </w:p>
-    <w:p>
-      <w:pPr>
-        <w:pStyle w:val="ListParagraph"/>
-        <w:numPr>
-          <w:ilvl w:val="0"/>
-          <w:numId w:val="55"/>
-        </w:numPr>
-        <w:rPr>
-          <w:sz w:val="30"/>
-          <w:szCs w:val="30"/>
-        </w:rPr>
-      </w:pPr>
-      <w:r>
-        <w:rPr>
-          <w:b/>
-          <w:bCs/>
-          <w:sz w:val="30"/>
-          <w:szCs w:val="30"/>
-        </w:rPr>
-        <w:t>Folder Structure</w:t>
-      </w:r>
-      <w:r>
-        <w:rPr>
-          <w:sz w:val="30"/>
-          <w:szCs w:val="30"/>
-        </w:rPr>
-        <w:t>: Briefly describe the structure of your code repository (where the main code is, where the data files are stored, where configuration files can be found).</w:t>
-      </w:r>
-    </w:p>
-    <w:p>
-      <w:pPr>
-        <w:pStyle w:val="ListParagraph"/>
-        <w:numPr>
-          <w:ilvl w:val="0"/>
-          <w:numId w:val="55"/>
-        </w:numPr>
-        <w:rPr>
-          <w:sz w:val="30"/>
-          <w:szCs w:val="30"/>
-        </w:rPr>
-      </w:pPr>
-      <w:r>
-        <w:rPr>
-          <w:b/>
-          <w:bCs/>
-          <w:sz w:val="30"/>
-          <w:szCs w:val="30"/>
-        </w:rPr>
-        <w:t>Document Changes</w:t>
-      </w:r>
-      <w:r>
-        <w:rPr>
-          <w:sz w:val="30"/>
-          <w:szCs w:val="30"/>
-        </w:rPr>
-        <w:t>: If necessary, summarize major changes made at each stage and show how the project evolved through different phases (e.g., preprocessing, model training, testing, and final evaluation).</w:t>
-      </w:r>
+        <w:t xml:space="preserve">: </w:t>
+      </w:r>
+      <w:hyperlink r:id="rId7" w:history="1">
+        <w:r>
+          <w:rPr>
+            <w:rStyle w:val="Hyperlink"/>
+            <w:sz w:val="30"/>
+            <w:szCs w:val="30"/>
+          </w:rPr>
+          <w:t>University_projects_UBB_CS/SEM5/ProiectDeCercetare/lab4 at main · Sergiu2404/University_projec</w:t>
+        </w:r>
+        <w:r>
+          <w:rPr>
+            <w:rStyle w:val="Hyperlink"/>
+            <w:sz w:val="30"/>
+            <w:szCs w:val="30"/>
+          </w:rPr>
+          <w:t>t</w:t>
+        </w:r>
+        <w:r>
+          <w:rPr>
+            <w:rStyle w:val="Hyperlink"/>
+            <w:sz w:val="30"/>
+            <w:szCs w:val="30"/>
+          </w:rPr>
+          <w:t>s_UBB_CS</w:t>
+        </w:r>
+      </w:hyperlink>
     </w:p>
     <w:p>
       <w:pPr>
@@ -8341,66 +8595,16 @@
           <w:sz w:val="30"/>
           <w:szCs w:val="30"/>
         </w:rPr>
-        <w:t>7. Documentation of Decisions</w:t>
-      </w:r>
-    </w:p>
-    <w:p>
-      <w:pPr>
-        <w:pStyle w:val="ListParagraph"/>
-        <w:numPr>
-          <w:ilvl w:val="0"/>
-          <w:numId w:val="56"/>
-        </w:numPr>
-        <w:rPr>
-          <w:sz w:val="30"/>
-          <w:szCs w:val="30"/>
-        </w:rPr>
-      </w:pPr>
-      <w:r>
-        <w:rPr>
-          <w:b/>
-          <w:bCs/>
-          <w:sz w:val="30"/>
-          <w:szCs w:val="30"/>
-        </w:rPr>
-        <w:t>Key Decisions</w:t>
-      </w:r>
-      <w:r>
-        <w:rPr>
-          <w:sz w:val="30"/>
-          <w:szCs w:val="30"/>
-        </w:rPr>
-        <w:t>: Include reflections on key design or methodological decisions that were made during the project. For example, "We initially tried to use a linear regression model but later switched to LSTM due to its better performance on sequential data."</w:t>
-      </w:r>
-    </w:p>
-    <w:p>
-      <w:pPr>
-        <w:pStyle w:val="ListParagraph"/>
-        <w:numPr>
-          <w:ilvl w:val="0"/>
-          <w:numId w:val="56"/>
-        </w:numPr>
-        <w:rPr>
-          <w:sz w:val="30"/>
-          <w:szCs w:val="30"/>
-        </w:rPr>
-      </w:pPr>
-      <w:r>
-        <w:rPr>
-          <w:b/>
-          <w:bCs/>
-          <w:sz w:val="30"/>
-          <w:szCs w:val="30"/>
-        </w:rPr>
-        <w:lastRenderedPageBreak/>
-        <w:t>References to Literature</w:t>
-      </w:r>
-      <w:r>
-        <w:rPr>
-          <w:sz w:val="30"/>
-          <w:szCs w:val="30"/>
-        </w:rPr>
-        <w:t>: If any decisions were influenced by existing research or literature, mention it here ("We decided to use FinBERT for sentiment analysis because of its superior performance in financial texts, as described by [Author et al., 2020]").</w:t>
+        <w:t>7. Documentation</w:t>
+      </w:r>
+      <w:r>
+        <w:rPr>
+          <w:b/>
+          <w:bCs/>
+          <w:sz w:val="30"/>
+          <w:szCs w:val="30"/>
+        </w:rPr>
+        <w:t xml:space="preserve"> / Research</w:t>
       </w:r>
     </w:p>
     <w:p>
@@ -8414,528 +8618,20 @@
       </w:pPr>
       <w:r>
         <w:rPr>
-          <w:sz w:val="30"/>
-          <w:szCs w:val="30"/>
-        </w:rPr>
-        <w:pict w14:anchorId="6B5CC994">
-          <v:rect id="_x0000_i1028" style="width:0;height:1.5pt" o:hralign="center" o:hrstd="t" o:hr="t" fillcolor="#a0a0a0" stroked="f"/>
-        </w:pict>
-      </w:r>
-    </w:p>
-    <w:p>
-      <w:pPr>
-        <w:pStyle w:val="ListParagraph"/>
-        <w:ind w:left="1080"/>
-        <w:rPr>
-          <w:b/>
-          <w:bCs/>
-          <w:sz w:val="30"/>
-          <w:szCs w:val="30"/>
-        </w:rPr>
-      </w:pPr>
-      <w:r>
-        <w:rPr>
-          <w:b/>
-          <w:bCs/>
-          <w:sz w:val="30"/>
-          <w:szCs w:val="30"/>
-        </w:rPr>
-        <w:t>Example Structure for the "History" Chapter:</w:t>
-      </w:r>
-    </w:p>
-    <w:p>
-      <w:pPr>
-        <w:pStyle w:val="ListParagraph"/>
-        <w:numPr>
-          <w:ilvl w:val="0"/>
-          <w:numId w:val="57"/>
-        </w:numPr>
-        <w:rPr>
-          <w:sz w:val="30"/>
-          <w:szCs w:val="30"/>
-        </w:rPr>
-      </w:pPr>
-      <w:r>
-        <w:rPr>
-          <w:b/>
-          <w:bCs/>
-          <w:sz w:val="30"/>
-          <w:szCs w:val="30"/>
-        </w:rPr>
-        <w:t>Introduction</w:t>
-      </w:r>
-      <w:r>
-        <w:rPr>
-          <w:sz w:val="30"/>
-          <w:szCs w:val="30"/>
-        </w:rPr>
-        <w:t>:</w:t>
-      </w:r>
-    </w:p>
-    <w:p>
-      <w:pPr>
-        <w:pStyle w:val="ListParagraph"/>
-        <w:numPr>
-          <w:ilvl w:val="1"/>
-          <w:numId w:val="57"/>
-        </w:numPr>
-        <w:rPr>
-          <w:sz w:val="30"/>
-          <w:szCs w:val="30"/>
-        </w:rPr>
-      </w:pPr>
-      <w:r>
-        <w:rPr>
-          <w:sz w:val="30"/>
-          <w:szCs w:val="30"/>
-        </w:rPr>
-        <w:t>Briefly explain the purpose of the history chapter.</w:t>
-      </w:r>
-    </w:p>
-    <w:p>
-      <w:pPr>
-        <w:pStyle w:val="ListParagraph"/>
-        <w:numPr>
-          <w:ilvl w:val="1"/>
-          <w:numId w:val="57"/>
-        </w:numPr>
-        <w:rPr>
-          <w:sz w:val="30"/>
-          <w:szCs w:val="30"/>
-        </w:rPr>
-      </w:pPr>
-      <w:r>
-        <w:rPr>
-          <w:sz w:val="30"/>
-          <w:szCs w:val="30"/>
-        </w:rPr>
-        <w:t>Mention that the development was tracked through Git and key commits were used to measure progress.</w:t>
-      </w:r>
-    </w:p>
-    <w:p>
-      <w:pPr>
-        <w:pStyle w:val="ListParagraph"/>
-        <w:numPr>
-          <w:ilvl w:val="0"/>
-          <w:numId w:val="57"/>
-        </w:numPr>
-        <w:rPr>
-          <w:sz w:val="30"/>
-          <w:szCs w:val="30"/>
-        </w:rPr>
-      </w:pPr>
-      <w:r>
-        <w:rPr>
-          <w:b/>
-          <w:bCs/>
-          <w:sz w:val="30"/>
-          <w:szCs w:val="30"/>
-        </w:rPr>
-        <w:t>Initial Setup and First Commit</w:t>
-      </w:r>
-      <w:r>
-        <w:rPr>
-          <w:sz w:val="30"/>
-          <w:szCs w:val="30"/>
-        </w:rPr>
-        <w:t>:</w:t>
-      </w:r>
-    </w:p>
-    <w:p>
-      <w:pPr>
-        <w:pStyle w:val="ListParagraph"/>
-        <w:numPr>
-          <w:ilvl w:val="1"/>
-          <w:numId w:val="57"/>
-        </w:numPr>
-        <w:rPr>
-          <w:sz w:val="30"/>
-          <w:szCs w:val="30"/>
-        </w:rPr>
-      </w:pPr>
-      <w:r>
-        <w:rPr>
-          <w:sz w:val="30"/>
-          <w:szCs w:val="30"/>
-        </w:rPr>
-        <w:t>Set up the project and repository.</w:t>
-      </w:r>
-    </w:p>
-    <w:p>
-      <w:pPr>
-        <w:pStyle w:val="ListParagraph"/>
-        <w:numPr>
-          <w:ilvl w:val="1"/>
-          <w:numId w:val="57"/>
-        </w:numPr>
-        <w:rPr>
-          <w:sz w:val="30"/>
-          <w:szCs w:val="30"/>
-        </w:rPr>
-      </w:pPr>
-      <w:r>
-        <w:rPr>
-          <w:sz w:val="30"/>
-          <w:szCs w:val="30"/>
-        </w:rPr>
-        <w:t>First commit: Added basic folder structure and loaded initial datasets.</w:t>
-      </w:r>
-    </w:p>
-    <w:p>
-      <w:pPr>
-        <w:pStyle w:val="ListParagraph"/>
-        <w:numPr>
-          <w:ilvl w:val="0"/>
-          <w:numId w:val="57"/>
-        </w:numPr>
-        <w:rPr>
-          <w:sz w:val="30"/>
-          <w:szCs w:val="30"/>
-        </w:rPr>
-      </w:pPr>
-      <w:r>
-        <w:rPr>
-          <w:b/>
-          <w:bCs/>
-          <w:sz w:val="30"/>
-          <w:szCs w:val="30"/>
-        </w:rPr>
-        <w:t>First Milestone - Sentiment Analysis Integration</w:t>
-      </w:r>
-      <w:r>
-        <w:rPr>
-          <w:sz w:val="30"/>
-          <w:szCs w:val="30"/>
-        </w:rPr>
-        <w:t>:</w:t>
-      </w:r>
-    </w:p>
-    <w:p>
-      <w:pPr>
-        <w:pStyle w:val="ListParagraph"/>
-        <w:numPr>
-          <w:ilvl w:val="1"/>
-          <w:numId w:val="57"/>
-        </w:numPr>
-        <w:rPr>
-          <w:sz w:val="30"/>
-          <w:szCs w:val="30"/>
-        </w:rPr>
-      </w:pPr>
-      <w:r>
-        <w:rPr>
-          <w:sz w:val="30"/>
-          <w:szCs w:val="30"/>
-        </w:rPr>
-        <w:t>Implemented basic sentiment analysis using FinBERT for news articles.</w:t>
-      </w:r>
-    </w:p>
-    <w:p>
-      <w:pPr>
-        <w:pStyle w:val="ListParagraph"/>
-        <w:numPr>
-          <w:ilvl w:val="1"/>
-          <w:numId w:val="57"/>
-        </w:numPr>
-        <w:rPr>
-          <w:sz w:val="30"/>
-          <w:szCs w:val="30"/>
-        </w:rPr>
-      </w:pPr>
-      <w:r>
-        <w:rPr>
-          <w:sz w:val="30"/>
-          <w:szCs w:val="30"/>
-        </w:rPr>
-        <w:t>Key commit: Integrated FinBERT and tested it on a small dataset.</w:t>
-      </w:r>
-    </w:p>
-    <w:p>
-      <w:pPr>
-        <w:pStyle w:val="ListParagraph"/>
-        <w:numPr>
-          <w:ilvl w:val="0"/>
-          <w:numId w:val="57"/>
-        </w:numPr>
-        <w:rPr>
-          <w:sz w:val="30"/>
-          <w:szCs w:val="30"/>
-        </w:rPr>
-      </w:pPr>
-      <w:r>
-        <w:rPr>
-          <w:b/>
-          <w:bCs/>
-          <w:sz w:val="30"/>
-          <w:szCs w:val="30"/>
-        </w:rPr>
-        <w:t>Second Milestone - Stock Price Prediction Using LSTM</w:t>
-      </w:r>
-      <w:r>
-        <w:rPr>
-          <w:sz w:val="30"/>
-          <w:szCs w:val="30"/>
-        </w:rPr>
-        <w:t>:</w:t>
-      </w:r>
-    </w:p>
-    <w:p>
-      <w:pPr>
-        <w:pStyle w:val="ListParagraph"/>
-        <w:numPr>
-          <w:ilvl w:val="1"/>
-          <w:numId w:val="57"/>
-        </w:numPr>
-        <w:rPr>
-          <w:sz w:val="30"/>
-          <w:szCs w:val="30"/>
-        </w:rPr>
-      </w:pPr>
-      <w:r>
-        <w:rPr>
-          <w:sz w:val="30"/>
-          <w:szCs w:val="30"/>
-        </w:rPr>
-        <w:t>Used LSTM to model stock price predictions from historical data.</w:t>
-      </w:r>
-    </w:p>
-    <w:p>
-      <w:pPr>
-        <w:pStyle w:val="ListParagraph"/>
-        <w:numPr>
-          <w:ilvl w:val="1"/>
-          <w:numId w:val="57"/>
-        </w:numPr>
-        <w:rPr>
-          <w:sz w:val="30"/>
-          <w:szCs w:val="30"/>
-        </w:rPr>
-      </w:pPr>
-      <w:r>
-        <w:rPr>
-          <w:sz w:val="30"/>
-          <w:szCs w:val="30"/>
-        </w:rPr>
-        <w:t>Key commit: Implemented LSTM model and added code to plot actual vs predicted prices.</w:t>
-      </w:r>
-    </w:p>
-    <w:p>
-      <w:pPr>
-        <w:pStyle w:val="ListParagraph"/>
-        <w:numPr>
-          <w:ilvl w:val="0"/>
-          <w:numId w:val="57"/>
-        </w:numPr>
-        <w:rPr>
-          <w:sz w:val="30"/>
-          <w:szCs w:val="30"/>
-        </w:rPr>
-      </w:pPr>
-      <w:r>
-        <w:rPr>
-          <w:b/>
-          <w:bCs/>
-          <w:sz w:val="30"/>
-          <w:szCs w:val="30"/>
-        </w:rPr>
-        <w:t>Third Milestone - Adding Technical Indicators</w:t>
-      </w:r>
-      <w:r>
-        <w:rPr>
-          <w:sz w:val="30"/>
-          <w:szCs w:val="30"/>
-        </w:rPr>
-        <w:t>:</w:t>
-      </w:r>
-    </w:p>
-    <w:p>
-      <w:pPr>
-        <w:pStyle w:val="ListParagraph"/>
-        <w:numPr>
-          <w:ilvl w:val="1"/>
-          <w:numId w:val="57"/>
-        </w:numPr>
-        <w:rPr>
-          <w:sz w:val="30"/>
-          <w:szCs w:val="30"/>
-        </w:rPr>
-      </w:pPr>
-      <w:r>
-        <w:rPr>
-          <w:sz w:val="30"/>
-          <w:szCs w:val="30"/>
-        </w:rPr>
-        <w:t>Added technical indicators (MA50, MA200, RSI) to improve pattern recognition.</w:t>
-      </w:r>
-    </w:p>
-    <w:p>
-      <w:pPr>
-        <w:pStyle w:val="ListParagraph"/>
-        <w:numPr>
-          <w:ilvl w:val="1"/>
-          <w:numId w:val="57"/>
-        </w:numPr>
-        <w:rPr>
-          <w:sz w:val="30"/>
-          <w:szCs w:val="30"/>
-        </w:rPr>
-      </w:pPr>
-      <w:r>
-        <w:rPr>
-          <w:sz w:val="30"/>
-          <w:szCs w:val="30"/>
-        </w:rPr>
-        <w:t>Key commit: Added technical indicators as new features for training the model.</w:t>
-      </w:r>
-    </w:p>
-    <w:p>
-      <w:pPr>
-        <w:pStyle w:val="ListParagraph"/>
-        <w:numPr>
-          <w:ilvl w:val="0"/>
-          <w:numId w:val="57"/>
-        </w:numPr>
-        <w:rPr>
-          <w:sz w:val="30"/>
-          <w:szCs w:val="30"/>
-        </w:rPr>
-      </w:pPr>
-      <w:r>
-        <w:rPr>
-          <w:b/>
-          <w:bCs/>
-          <w:sz w:val="30"/>
-          <w:szCs w:val="30"/>
-        </w:rPr>
-        <w:t>Final Adjustments and Optimization</w:t>
-      </w:r>
-      <w:r>
-        <w:rPr>
-          <w:sz w:val="30"/>
-          <w:szCs w:val="30"/>
-        </w:rPr>
-        <w:t>:</w:t>
-      </w:r>
-    </w:p>
-    <w:p>
-      <w:pPr>
-        <w:pStyle w:val="ListParagraph"/>
-        <w:numPr>
-          <w:ilvl w:val="1"/>
-          <w:numId w:val="57"/>
-        </w:numPr>
-        <w:rPr>
-          <w:sz w:val="30"/>
-          <w:szCs w:val="30"/>
-        </w:rPr>
-      </w:pPr>
-      <w:r>
-        <w:rPr>
-          <w:sz w:val="30"/>
-          <w:szCs w:val="30"/>
-        </w:rPr>
-        <w:t>Fixed issues with overfitting, tuned the LSTM model for better accuracy.</w:t>
-      </w:r>
-    </w:p>
-    <w:p>
-      <w:pPr>
-        <w:pStyle w:val="ListParagraph"/>
-        <w:numPr>
-          <w:ilvl w:val="1"/>
-          <w:numId w:val="57"/>
-        </w:numPr>
-        <w:rPr>
-          <w:sz w:val="30"/>
-          <w:szCs w:val="30"/>
-        </w:rPr>
-      </w:pPr>
-      <w:r>
-        <w:rPr>
-          <w:sz w:val="30"/>
-          <w:szCs w:val="30"/>
-        </w:rPr>
-        <w:lastRenderedPageBreak/>
-        <w:t>Key commit: Optimized LSTM architecture, tested on more data, improved performance.</w:t>
-      </w:r>
-    </w:p>
-    <w:p>
-      <w:pPr>
-        <w:pStyle w:val="ListParagraph"/>
-        <w:numPr>
-          <w:ilvl w:val="0"/>
-          <w:numId w:val="57"/>
-        </w:numPr>
-        <w:rPr>
-          <w:sz w:val="30"/>
-          <w:szCs w:val="30"/>
-        </w:rPr>
-      </w:pPr>
-      <w:r>
-        <w:rPr>
-          <w:b/>
-          <w:bCs/>
-          <w:sz w:val="30"/>
-          <w:szCs w:val="30"/>
-        </w:rPr>
-        <w:t>Conclusion</w:t>
-      </w:r>
-      <w:r>
-        <w:rPr>
-          <w:sz w:val="30"/>
-          <w:szCs w:val="30"/>
-        </w:rPr>
-        <w:t>:</w:t>
-      </w:r>
-    </w:p>
-    <w:p>
-      <w:pPr>
-        <w:pStyle w:val="ListParagraph"/>
-        <w:numPr>
-          <w:ilvl w:val="1"/>
-          <w:numId w:val="57"/>
-        </w:numPr>
-        <w:rPr>
-          <w:sz w:val="30"/>
-          <w:szCs w:val="30"/>
-        </w:rPr>
-      </w:pPr>
-      <w:r>
-        <w:rPr>
-          <w:sz w:val="30"/>
-          <w:szCs w:val="30"/>
-        </w:rPr>
-        <w:t>Github link for source code:</w:t>
-      </w:r>
-    </w:p>
-    <w:p>
-      <w:pPr>
-        <w:pStyle w:val="ListParagraph"/>
-        <w:ind w:left="1080"/>
-        <w:rPr>
-          <w:sz w:val="30"/>
-          <w:szCs w:val="30"/>
-        </w:rPr>
-      </w:pPr>
-    </w:p>
-    <w:p>
-      <w:pPr>
-        <w:rPr>
-          <w:b/>
-          <w:bCs/>
-          <w:sz w:val="30"/>
-          <w:szCs w:val="30"/>
-        </w:rPr>
-      </w:pPr>
-    </w:p>
-    <w:p>
-      <w:pPr>
-        <w:rPr>
-          <w:b/>
-          <w:bCs/>
-          <w:sz w:val="30"/>
-          <w:szCs w:val="30"/>
-        </w:rPr>
-      </w:pPr>
+          <w:b/>
+          <w:bCs/>
+          <w:sz w:val="30"/>
+          <w:szCs w:val="30"/>
+        </w:rPr>
+        <w:tab/>
+      </w:r>
+      <w:r>
+        <w:rPr>
+          <w:sz w:val="30"/>
+          <w:szCs w:val="30"/>
+        </w:rPr>
+        <w:t>-present in the same link from above in Lab5_8.docx</w:t>
+      </w:r>
     </w:p>
     <w:p>
       <w:pPr>
@@ -9244,7 +8940,6 @@
           <w:sz w:val="30"/>
           <w:szCs w:val="30"/>
         </w:rPr>
-        <w:lastRenderedPageBreak/>
         <w:t xml:space="preserve">2.2.1 Sentiment from News and Its Impact on Markets </w:t>
       </w:r>
       <w:r>
@@ -9391,6 +9086,7 @@
           <w:sz w:val="30"/>
           <w:szCs w:val="30"/>
         </w:rPr>
+        <w:lastRenderedPageBreak/>
         <w:t>Methodology</w:t>
       </w:r>
     </w:p>
@@ -9713,7 +9409,6 @@
           <w:sz w:val="30"/>
           <w:szCs w:val="30"/>
         </w:rPr>
-        <w:lastRenderedPageBreak/>
         <w:t>4.4 Impact of Using Limited Labeled Data on Model</w:t>
       </w:r>
       <w:r>
@@ -9866,6 +9561,7 @@
           <w:sz w:val="30"/>
           <w:szCs w:val="30"/>
         </w:rPr>
+        <w:lastRenderedPageBreak/>
         <w:t>6.2 Contributions to the Field of Financial Market Prediction</w:t>
       </w:r>
     </w:p>
@@ -10390,6 +10086,7 @@
           <w:lang w:eastAsia="ro-RO"/>
           <w14:ligatures w14:val="none"/>
         </w:rPr>
+        <w:lastRenderedPageBreak/>
         <w:t>Trading signals generation</w:t>
       </w:r>
       <w:r>
@@ -10754,7 +10451,6 @@
           <w:sz w:val="30"/>
           <w:szCs w:val="30"/>
         </w:rPr>
-        <w:lastRenderedPageBreak/>
         <w:t>-</w:t>
       </w:r>
       <w:r>
@@ -10934,6 +10630,7 @@
           <w:sz w:val="30"/>
           <w:szCs w:val="30"/>
         </w:rPr>
+        <w:lastRenderedPageBreak/>
         <w:t>-</w:t>
       </w:r>
       <w:r>
@@ -11328,6 +11025,7 @@
           <w:sz w:val="30"/>
           <w:szCs w:val="30"/>
         </w:rPr>
+        <w:lastRenderedPageBreak/>
         <w:t xml:space="preserve">but </w:t>
       </w:r>
       <w:r>
@@ -11513,7 +11211,6 @@
           <w:sz w:val="30"/>
           <w:szCs w:val="30"/>
         </w:rPr>
-        <w:lastRenderedPageBreak/>
         <w:t>This research contributes to the understanding of how sentiment analysis can be effectively integrated into stock market predictions, particularly in a multilingual context.</w:t>
       </w:r>
     </w:p>
@@ -11580,7 +11277,15 @@
           <w:sz w:val="30"/>
           <w:szCs w:val="30"/>
         </w:rPr>
-        <w:t>, the findings may encourage further exploration of interdisciplinary approaches in financial market prediction.</w:t>
+        <w:t xml:space="preserve">, the findings may encourage further </w:t>
+      </w:r>
+      <w:r>
+        <w:rPr>
+          <w:sz w:val="30"/>
+          <w:szCs w:val="30"/>
+        </w:rPr>
+        <w:lastRenderedPageBreak/>
+        <w:t>exploration of interdisciplinary approaches in financial market prediction.</w:t>
       </w:r>
     </w:p>
     <w:p>
@@ -11680,7 +11385,7 @@
           <w:numId w:val="1"/>
         </w:numPr>
       </w:pPr>
-      <w:hyperlink r:id="rId6" w:history="1">
+      <w:hyperlink r:id="rId8" w:history="1">
         <w:r>
           <w:rPr>
             <w:rStyle w:val="Hyperlink"/>
@@ -11739,7 +11444,7 @@
           <w:numId w:val="1"/>
         </w:numPr>
       </w:pPr>
-      <w:hyperlink r:id="rId7" w:history="1">
+      <w:hyperlink r:id="rId9" w:history="1">
         <w:r>
           <w:rPr>
             <w:rStyle w:val="Hyperlink"/>
@@ -11816,7 +11521,7 @@
           <w:u w:val="none"/>
         </w:rPr>
       </w:pPr>
-      <w:hyperlink r:id="rId8" w:history="1">
+      <w:hyperlink r:id="rId10" w:history="1">
         <w:r>
           <w:rPr>
             <w:rStyle w:val="Hyperlink"/>
@@ -11862,7 +11567,7 @@
           <w:u w:val="none"/>
         </w:rPr>
       </w:pPr>
-      <w:hyperlink r:id="rId9" w:history="1">
+      <w:hyperlink r:id="rId11" w:history="1">
         <w:r>
           <w:rPr>
             <w:rStyle w:val="Hyperlink"/>
@@ -11883,6 +11588,7 @@
         </w:rPr>
       </w:pPr>
       <w:r>
+        <w:lastRenderedPageBreak/>
         <w:t xml:space="preserve">Li, T., Chen, X., Dong, Z., Yu, W., Yan, Y., Keutzer, K., &amp; Zhang, S. (2023). Domain-adaptive text classification with structured knowledge from unlabeled data. </w:t>
       </w:r>
       <w:r>
@@ -11911,7 +11617,7 @@
           <w:u w:val="none"/>
         </w:rPr>
       </w:pPr>
-      <w:hyperlink r:id="rId10" w:history="1">
+      <w:hyperlink r:id="rId12" w:history="1">
         <w:r>
           <w:rPr>
             <w:rStyle w:val="Hyperlink"/>
@@ -11960,7 +11666,7 @@
           <w:iCs/>
         </w:rPr>
       </w:pPr>
-      <w:hyperlink r:id="rId11" w:history="1">
+      <w:hyperlink r:id="rId13" w:history="1">
         <w:r>
           <w:rPr>
             <w:rStyle w:val="Hyperlink"/>
@@ -12008,7 +11714,7 @@
           <w:iCs/>
         </w:rPr>
       </w:pPr>
-      <w:hyperlink r:id="rId12" w:history="1">
+      <w:hyperlink r:id="rId14" w:history="1">
         <w:r>
           <w:rPr>
             <w:rStyle w:val="Hyperlink"/>
@@ -12056,7 +11762,7 @@
           <w:iCs/>
         </w:rPr>
       </w:pPr>
-      <w:hyperlink r:id="rId13" w:history="1">
+      <w:hyperlink r:id="rId15" w:history="1">
         <w:r>
           <w:rPr>
             <w:rStyle w:val="Hyperlink"/>
@@ -12092,7 +11798,7 @@
           <w:numId w:val="1"/>
         </w:numPr>
       </w:pPr>
-      <w:hyperlink r:id="rId14" w:history="1">
+      <w:hyperlink r:id="rId16" w:history="1">
         <w:r>
           <w:rPr>
             <w:rStyle w:val="Hyperlink"/>
@@ -12130,7 +11836,7 @@
           <w:numId w:val="1"/>
         </w:numPr>
       </w:pPr>
-      <w:hyperlink r:id="rId15" w:history="1">
+      <w:hyperlink r:id="rId17" w:history="1">
         <w:r>
           <w:rPr>
             <w:rStyle w:val="Hyperlink"/>
@@ -12152,7 +11858,6 @@
           <w:i/>
           <w:iCs/>
         </w:rPr>
-        <w:lastRenderedPageBreak/>
         <w:t>Hafid, A., Rahouti, M., Kong, L., Ebrahim, M., &amp; Serhani, M. A. (2024). Predicting Bitcoin market trends with enhanced technical indicator integration and classification models</w:t>
       </w:r>
     </w:p>
@@ -12177,7 +11882,7 @@
           <w:iCs/>
         </w:rPr>
       </w:pPr>
-      <w:hyperlink r:id="rId16" w:history="1">
+      <w:hyperlink r:id="rId18" w:history="1">
         <w:r>
           <w:rPr>
             <w:rStyle w:val="Hyperlink"/>
@@ -12225,7 +11930,7 @@
           <w:iCs/>
         </w:rPr>
       </w:pPr>
-      <w:hyperlink r:id="rId17" w:history="1">
+      <w:hyperlink r:id="rId19" w:history="1">
         <w:r>
           <w:rPr>
             <w:rStyle w:val="Hyperlink"/>
@@ -12273,7 +11978,7 @@
           <w:iCs/>
         </w:rPr>
       </w:pPr>
-      <w:hyperlink r:id="rId18" w:history="1">
+      <w:hyperlink r:id="rId20" w:history="1">
         <w:r>
           <w:rPr>
             <w:rStyle w:val="Hyperlink"/>
@@ -12321,7 +12026,7 @@
           <w:iCs/>
         </w:rPr>
       </w:pPr>
-      <w:hyperlink r:id="rId19" w:history="1">
+      <w:hyperlink r:id="rId21" w:history="1">
         <w:r>
           <w:rPr>
             <w:rStyle w:val="Hyperlink"/>
@@ -12369,7 +12074,7 @@
           <w:iCs/>
         </w:rPr>
       </w:pPr>
-      <w:hyperlink r:id="rId20" w:history="1">
+      <w:hyperlink r:id="rId22" w:history="1">
         <w:r>
           <w:rPr>
             <w:rStyle w:val="Hyperlink"/>
@@ -12653,7 +12358,7 @@
         <w:sz w:val="20"/>
       </w:rPr>
     </w:lvl>
-    <w:lvl w:ilvl="1" w:tentative="1">
+    <w:lvl w:ilvl="1">
       <w:start w:val="1"/>
       <w:numFmt w:val="bullet"/>
       <w:lvlText w:val="o"/>
@@ -12669,7 +12374,7 @@
         <w:sz w:val="20"/>
       </w:rPr>
     </w:lvl>
-    <w:lvl w:ilvl="2" w:tentative="1">
+    <w:lvl w:ilvl="2">
       <w:start w:val="1"/>
       <w:numFmt w:val="bullet"/>
       <w:lvlText w:val=""/>
@@ -12685,7 +12390,7 @@
         <w:sz w:val="20"/>
       </w:rPr>
     </w:lvl>
-    <w:lvl w:ilvl="3" w:tentative="1">
+    <w:lvl w:ilvl="3">
       <w:start w:val="1"/>
       <w:numFmt w:val="bullet"/>
       <w:lvlText w:val=""/>

</xml_diff>